<commit_message>
Continue to work and improve the game
</commit_message>
<xml_diff>
--- a/תיק פרוייקט - אייל מלמוד - חדש.docx
+++ b/תיק פרוייקט - אייל מלמוד - חדש.docx
@@ -28,160 +28,6 @@
     </w:p>
     <w:p>
       <w:pPr>
-        <w:jc w:val="center"/>
-        <w:rPr>
-          <w:b/>
-          <w:bCs/>
-          <w:sz w:val="44"/>
-          <w:szCs w:val="44"/>
-          <w:rtl/>
-        </w:rPr>
-      </w:pPr>
-      <w:r>
-        <w:rPr>
-          <w:rFonts w:hint="cs"/>
-          <w:b/>
-          <w:bCs/>
-          <w:noProof/>
-          <w:sz w:val="44"/>
-          <w:szCs w:val="44"/>
-          <w:rtl/>
-        </w:rPr>
-        <mc:AlternateContent>
-          <mc:Choice Requires="wps">
-            <w:drawing>
-              <wp:anchor distT="0" distB="0" distL="114300" distR="114300" simplePos="0" relativeHeight="251659264" behindDoc="0" locked="0" layoutInCell="1" allowOverlap="1" wp14:anchorId="79567750" wp14:editId="052C3B91">
-                <wp:simplePos x="0" y="0"/>
-                <wp:positionH relativeFrom="column">
-                  <wp:posOffset>1343025</wp:posOffset>
-                </wp:positionH>
-                <wp:positionV relativeFrom="paragraph">
-                  <wp:posOffset>407670</wp:posOffset>
-                </wp:positionV>
-                <wp:extent cx="2324100" cy="1457325"/>
-                <wp:effectExtent l="0" t="0" r="19050" b="28575"/>
-                <wp:wrapNone/>
-                <wp:docPr id="1" name="מלבן 1"/>
-                <wp:cNvGraphicFramePr/>
-                <a:graphic xmlns:a="http://schemas.openxmlformats.org/drawingml/2006/main">
-                  <a:graphicData uri="http://schemas.microsoft.com/office/word/2010/wordprocessingShape">
-                    <wps:wsp>
-                      <wps:cNvSpPr/>
-                      <wps:spPr>
-                        <a:xfrm>
-                          <a:off x="0" y="0"/>
-                          <a:ext cx="2324100" cy="1457325"/>
-                        </a:xfrm>
-                        <a:prstGeom prst="rect">
-                          <a:avLst/>
-                        </a:prstGeom>
-                      </wps:spPr>
-                      <wps:style>
-                        <a:lnRef idx="2">
-                          <a:schemeClr val="accent1">
-                            <a:shade val="50000"/>
-                          </a:schemeClr>
-                        </a:lnRef>
-                        <a:fillRef idx="1">
-                          <a:schemeClr val="accent1"/>
-                        </a:fillRef>
-                        <a:effectRef idx="0">
-                          <a:schemeClr val="accent1"/>
-                        </a:effectRef>
-                        <a:fontRef idx="minor">
-                          <a:schemeClr val="lt1"/>
-                        </a:fontRef>
-                      </wps:style>
-                      <wps:txbx>
-                        <w:txbxContent>
-                          <w:p>
-                            <w:pPr>
-                              <w:jc w:val="center"/>
-                            </w:pPr>
-                            <w:r>
-                              <w:rPr>
-                                <w:rFonts w:hint="cs"/>
-                                <w:rtl/>
-                              </w:rPr>
-                              <w:t>תמונה</w:t>
-                            </w:r>
-                          </w:p>
-                        </w:txbxContent>
-                      </wps:txbx>
-                      <wps:bodyPr rot="0" spcFirstLastPara="0" vertOverflow="overflow" horzOverflow="overflow" vert="horz" wrap="square" lIns="91440" tIns="45720" rIns="91440" bIns="45720" numCol="1" spcCol="0" rtlCol="1" fromWordArt="0" anchor="ctr" anchorCtr="0" forceAA="0" compatLnSpc="1">
-                        <a:prstTxWarp prst="textNoShape">
-                          <a:avLst/>
-                        </a:prstTxWarp>
-                        <a:noAutofit/>
-                      </wps:bodyPr>
-                    </wps:wsp>
-                  </a:graphicData>
-                </a:graphic>
-              </wp:anchor>
-            </w:drawing>
-          </mc:Choice>
-          <mc:Fallback>
-            <w:pict>
-              <v:rect w14:anchorId="79567750" id="מלבן 1" o:spid="_x0000_s1026" style="position:absolute;left:0;text-align:left;margin-left:105.75pt;margin-top:32.1pt;width:183pt;height:114.75pt;z-index:251659264;visibility:visible;mso-wrap-style:square;mso-wrap-distance-left:9pt;mso-wrap-distance-top:0;mso-wrap-distance-right:9pt;mso-wrap-distance-bottom:0;mso-position-horizontal:absolute;mso-position-horizontal-relative:text;mso-position-vertical:absolute;mso-position-vertical-relative:text;v-text-anchor:middle" o:gfxdata="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" fillcolor="#4f81bd [3204]" strokecolor="#243f60 [1604]" strokeweight="2pt">
-                <v:textbox>
-                  <w:txbxContent>
-                    <w:p>
-                      <w:pPr>
-                        <w:jc w:val="center"/>
-                      </w:pPr>
-                      <w:r>
-                        <w:rPr>
-                          <w:rFonts w:hint="cs"/>
-                          <w:rtl/>
-                        </w:rPr>
-                        <w:t>תמונה</w:t>
-                      </w:r>
-                    </w:p>
-                  </w:txbxContent>
-                </v:textbox>
-              </v:rect>
-            </w:pict>
-          </mc:Fallback>
-        </mc:AlternateContent>
-      </w:r>
-      <w:r>
-        <w:rPr>
-          <w:rFonts w:hint="cs"/>
-          <w:b/>
-          <w:bCs/>
-          <w:sz w:val="44"/>
-          <w:szCs w:val="44"/>
-          <w:rtl/>
-        </w:rPr>
-        <w:t xml:space="preserve">עמוד השער </w:t>
-      </w:r>
-    </w:p>
-    <w:p>
-      <w:pPr>
-        <w:jc w:val="center"/>
-        <w:rPr>
-          <w:b/>
-          <w:bCs/>
-          <w:sz w:val="44"/>
-          <w:szCs w:val="44"/>
-          <w:rtl/>
-        </w:rPr>
-      </w:pPr>
-    </w:p>
-    <w:p>
-      <w:pPr>
-        <w:jc w:val="center"/>
-        <w:rPr>
-          <w:b/>
-          <w:bCs/>
-          <w:sz w:val="44"/>
-          <w:szCs w:val="44"/>
-          <w:rtl/>
-        </w:rPr>
-      </w:pPr>
-    </w:p>
-    <w:p>
-      <w:pPr>
         <w:rPr>
           <w:b/>
           <w:bCs/>
@@ -190,6 +36,59 @@
           <w:rtl/>
         </w:rPr>
       </w:pPr>
+      <w:r>
+        <w:rPr>
+          <w:noProof/>
+        </w:rPr>
+        <w:drawing>
+          <wp:inline distT="0" distB="0" distL="0" distR="0" wp14:anchorId="6DE1F572" wp14:editId="77BFA7B0">
+            <wp:extent cx="5274310" cy="2648585"/>
+            <wp:effectExtent l="0" t="0" r="2540" b="0"/>
+            <wp:docPr id="5" name="תמונה 5"/>
+            <wp:cNvGraphicFramePr>
+              <a:graphicFrameLocks xmlns:a="http://schemas.openxmlformats.org/drawingml/2006/main" noChangeAspect="1"/>
+            </wp:cNvGraphicFramePr>
+            <a:graphic xmlns:a="http://schemas.openxmlformats.org/drawingml/2006/main">
+              <a:graphicData uri="http://schemas.openxmlformats.org/drawingml/2006/picture">
+                <pic:pic xmlns:pic="http://schemas.openxmlformats.org/drawingml/2006/picture">
+                  <pic:nvPicPr>
+                    <pic:cNvPr id="0" name="Picture 1"/>
+                    <pic:cNvPicPr>
+                      <a:picLocks noChangeAspect="1" noChangeArrowheads="1"/>
+                    </pic:cNvPicPr>
+                  </pic:nvPicPr>
+                  <pic:blipFill>
+                    <a:blip r:embed="rId7">
+                      <a:extLst>
+                        <a:ext uri="{28A0092B-C50C-407E-A947-70E740481C1C}">
+                          <a14:useLocalDpi xmlns:a14="http://schemas.microsoft.com/office/drawing/2010/main" val="0"/>
+                        </a:ext>
+                      </a:extLst>
+                    </a:blip>
+                    <a:srcRect/>
+                    <a:stretch>
+                      <a:fillRect/>
+                    </a:stretch>
+                  </pic:blipFill>
+                  <pic:spPr bwMode="auto">
+                    <a:xfrm>
+                      <a:off x="0" y="0"/>
+                      <a:ext cx="5274310" cy="2648585"/>
+                    </a:xfrm>
+                    <a:prstGeom prst="rect">
+                      <a:avLst/>
+                    </a:prstGeom>
+                    <a:noFill/>
+                    <a:ln>
+                      <a:noFill/>
+                    </a:ln>
+                  </pic:spPr>
+                </pic:pic>
+              </a:graphicData>
+            </a:graphic>
+          </wp:inline>
+        </w:drawing>
+      </w:r>
     </w:p>
     <w:p>
       <w:pPr>
@@ -557,21 +456,7 @@
           <w:rFonts w:hint="cs"/>
           <w:rtl/>
         </w:rPr>
-        <w:t>בחרתי בפרויקט מפני שיש בו אלמנטים שאני מתעניין ומתעמק בהם</w:t>
-      </w:r>
-      <w:r>
-        <w:rPr>
-          <w:rFonts w:hint="cs"/>
-          <w:rtl/>
-        </w:rPr>
-        <w:t xml:space="preserve"> כגון תקשורת אינטרנטית ומשחקי מחשב</w:t>
-      </w:r>
-      <w:r>
-        <w:rPr>
-          <w:rFonts w:hint="cs"/>
-          <w:rtl/>
-        </w:rPr>
-        <w:t>, בנוסף אני מאמין שהוא יצור לי אתגרים ולמידה רבה גם בתכנון וביישום שלו. כמו כן עקב ייעוד</w:t>
+        <w:t>בחרתי בפרויקט מפני שיש בו אלמנטים שאני מתעניין ומתעמק בהם כגון תקשורת אינטרנטית ומשחקי מחשב, בנוסף אני מאמין שהוא יצור לי אתגרים ולמידה רבה גם בתכנון וביישום שלו. כמו כן עקב ייעוד</w:t>
       </w:r>
       <w:r>
         <w:rPr>
@@ -668,49 +553,7 @@
           <w:rFonts w:hint="cs"/>
           <w:rtl/>
         </w:rPr>
-        <w:t xml:space="preserve">ריצה חלקה ובעיקר ליצור תחושה של נוחות </w:t>
-      </w:r>
-      <w:r>
-        <w:rPr>
-          <w:rFonts w:hint="cs"/>
-          <w:rtl/>
-        </w:rPr>
-        <w:t>,</w:t>
-      </w:r>
-      <w:r>
-        <w:rPr>
-          <w:rFonts w:hint="cs"/>
-          <w:rtl/>
-        </w:rPr>
-        <w:t xml:space="preserve">קלות שימוש </w:t>
-      </w:r>
-      <w:r>
-        <w:rPr>
-          <w:rFonts w:hint="cs"/>
-          <w:rtl/>
-        </w:rPr>
-        <w:t>ו</w:t>
-      </w:r>
-      <w:r>
-        <w:rPr>
-          <w:rFonts w:hint="cs"/>
-          <w:rtl/>
-        </w:rPr>
-        <w:t>הנאה</w:t>
-      </w:r>
-      <w:r>
-        <w:rPr>
-          <w:rFonts w:hint="cs"/>
-          <w:rtl/>
-        </w:rPr>
-        <w:t xml:space="preserve"> למשתמשים</w:t>
-      </w:r>
-      <w:r>
-        <w:rPr>
-          <w:rFonts w:hint="cs"/>
-          <w:rtl/>
-        </w:rPr>
-        <w:t>.</w:t>
+        <w:t>ריצה חלקה ובעיקר ליצור תחושה של נוחות ,קלות שימוש והנאה למשתמשים.</w:t>
       </w:r>
     </w:p>
     <w:p>
@@ -749,28 +592,7 @@
           <w:rFonts w:hint="cs"/>
           <w:rtl/>
         </w:rPr>
-        <w:t>הבעיה היא הן בתכנון הפרויקט</w:t>
-      </w:r>
-      <w:r>
-        <w:rPr>
-          <w:rFonts w:hint="cs"/>
-          <w:rtl/>
-        </w:rPr>
-        <w:t>, ניהול הזמן, ולמידה של שיטות ומודלים חדשים.</w:t>
-      </w:r>
-      <w:r>
-        <w:rPr>
-          <w:rFonts w:hint="cs"/>
-          <w:rtl/>
-        </w:rPr>
-        <w:t xml:space="preserve"> </w:t>
-      </w:r>
-      <w:r>
-        <w:rPr>
-          <w:rFonts w:hint="cs"/>
-          <w:rtl/>
-        </w:rPr>
-        <w:t>בפרט</w:t>
+        <w:t>הבעיה היא הן בתכנון הפרויקט, ניהול הזמן, ולמידה של שיטות ומודלים חדשים. בפרט</w:t>
       </w:r>
     </w:p>
     <w:p>
@@ -858,82 +680,58 @@
           <w:rtl/>
         </w:rPr>
         <w:t xml:space="preserve">הפרויקט ידמה בסגנון המשחק ועיצובו למשחק </w:t>
-      </w:r>
-      <w:hyperlink r:id="rId7" w:history="1">
-        <w:r>
-          <w:rPr>
-            <w:rStyle w:val="Hyperlink"/>
-          </w:rPr>
-          <w:t>chicke</w:t>
-        </w:r>
-        <w:r>
-          <w:rPr>
-            <w:rStyle w:val="Hyperlink"/>
-          </w:rPr>
-          <w:t>n</w:t>
-        </w:r>
-        <w:r>
-          <w:rPr>
-            <w:rStyle w:val="Hyperlink"/>
-          </w:rPr>
-          <w:t xml:space="preserve"> invaders</w:t>
-        </w:r>
-      </w:hyperlink>
-      <w:r>
-        <w:rPr>
-          <w:rFonts w:hint="cs"/>
-          <w:rtl/>
-        </w:rPr>
-        <w:t xml:space="preserve">, אך </w:t>
-      </w:r>
-      <w:r>
-        <w:rPr>
-          <w:rFonts w:hint="cs"/>
-          <w:rtl/>
-        </w:rPr>
-        <w:t>בסגנון ומטרת</w:t>
-      </w:r>
-      <w:r>
-        <w:t xml:space="preserve">  </w:t>
-      </w:r>
-      <w:r>
-        <w:rPr>
-          <w:rFonts w:hint="cs"/>
-          <w:rtl/>
-        </w:rPr>
-        <w:t xml:space="preserve"> המשחק (לשרוד כמה שיותר זמן וכך שבכל שלב מגיעים יותר אויבים והם חזקים יותר) ל </w:t>
-      </w:r>
-      <w:r>
-        <w:rPr>
-          <w:rtl/>
-        </w:rPr>
-        <w:t>–</w:t>
-      </w:r>
-      <w:r>
-        <w:rPr>
-          <w:rFonts w:hint="cs"/>
-          <w:rtl/>
-        </w:rPr>
-        <w:t xml:space="preserve"> </w:t>
       </w:r>
       <w:hyperlink r:id="rId8" w:history="1">
         <w:r>
           <w:rPr>
             <w:rStyle w:val="Hyperlink"/>
           </w:rPr>
-          <w:t>call of dut</w:t>
+          <w:t>chicken invaders</w:t>
         </w:r>
+      </w:hyperlink>
+      <w:r>
+        <w:rPr>
+          <w:rFonts w:hint="cs"/>
+          <w:rtl/>
+        </w:rPr>
+        <w:t xml:space="preserve">, אך </w:t>
+      </w:r>
+      <w:r>
+        <w:rPr>
+          <w:rFonts w:hint="cs"/>
+          <w:rtl/>
+        </w:rPr>
+        <w:t>בסגנון ומטרת</w:t>
+      </w:r>
+      <w:r>
+        <w:t xml:space="preserve">  </w:t>
+      </w:r>
+      <w:r>
+        <w:rPr>
+          <w:rFonts w:hint="cs"/>
+          <w:rtl/>
+        </w:rPr>
+        <w:t xml:space="preserve"> המשחק (לשרוד כמה שיותר זמן וכך שבכל שלב מגיעים יותר אויבים והם חזקים יותר) ל </w:t>
+      </w:r>
+      <w:r>
+        <w:rPr>
+          <w:rtl/>
+        </w:rPr>
+        <w:t>–</w:t>
+      </w:r>
+      <w:r>
+        <w:rPr>
+          <w:rFonts w:hint="cs"/>
+          <w:rtl/>
+        </w:rPr>
+        <w:t xml:space="preserve"> </w:t>
+      </w:r>
+      <w:hyperlink r:id="rId9" w:history="1">
         <w:r>
           <w:rPr>
             <w:rStyle w:val="Hyperlink"/>
           </w:rPr>
-          <w:t>y</w:t>
-        </w:r>
-        <w:r>
-          <w:rPr>
-            <w:rStyle w:val="Hyperlink"/>
-          </w:rPr>
-          <w:t xml:space="preserve"> – zombies</w:t>
+          <w:t>call of duty – zombies</w:t>
         </w:r>
       </w:hyperlink>
       <w:r>
@@ -1048,21 +846,7 @@
           <w:rFonts w:hint="cs"/>
           <w:rtl/>
         </w:rPr>
-        <w:t>הפרויקט מתעסק בעיקר בתחום האינטרנט ותקשורת בין מחשבים, אך גם בהתעמקות בשפות</w:t>
-      </w:r>
-      <w:r>
-        <w:rPr>
-          <w:rFonts w:hint="cs"/>
-          <w:rtl/>
-        </w:rPr>
-        <w:t xml:space="preserve"> תכנות ובמודלים שונים</w:t>
-      </w:r>
-      <w:r>
-        <w:rPr>
-          <w:rFonts w:hint="cs"/>
-          <w:rtl/>
-        </w:rPr>
-        <w:t>.</w:t>
+        <w:t>הפרויקט מתעסק בעיקר בתחום האינטרנט ותקשורת בין מחשבים, אך גם בהתעמקות בשפות תכנות ובמודלים שונים.</w:t>
       </w:r>
     </w:p>
     <w:p>
@@ -1078,21 +862,7 @@
           <w:rFonts w:hint="cs"/>
           <w:rtl/>
         </w:rPr>
-        <w:t>הפרויקט לא מתעסק בכשלים של גורמים אחרים כמו קריסה או תקלה ב</w:t>
-      </w:r>
-      <w:r>
-        <w:rPr>
-          <w:rFonts w:hint="cs"/>
-          <w:rtl/>
-        </w:rPr>
-        <w:t>תכנים שאינם קשורים לפרויקט</w:t>
-      </w:r>
-      <w:r>
-        <w:rPr>
-          <w:rFonts w:hint="cs"/>
-          <w:rtl/>
-        </w:rPr>
-        <w:t xml:space="preserve"> הן בלקוח והן בשרת.</w:t>
+        <w:t>הפרויקט לא מתעסק בכשלים של גורמים אחרים כמו קריסה או תקלה בתכנים שאינם קשורים לפרויקט הן בלקוח והן בשרת.</w:t>
       </w:r>
     </w:p>
     <w:p>
@@ -2301,7 +2071,6 @@
           <w:p>
             <w:pPr>
               <w:rPr>
-                <w:rFonts w:hint="cs"/>
                 <w:rtl/>
               </w:rPr>
             </w:pPr>
@@ -3792,14 +3561,7 @@
           <w:rFonts w:hint="cs"/>
           <w:rtl/>
         </w:rPr>
-        <w:t xml:space="preserve"> בזכות נוחות השימוש בה ומרווח הפעולה שקיים בה, בנוסף לה אני משתמש בשפ</w:t>
-      </w:r>
-      <w:r>
-        <w:rPr>
-          <w:rFonts w:hint="cs"/>
-          <w:rtl/>
-        </w:rPr>
-        <w:t xml:space="preserve">ה </w:t>
+        <w:t xml:space="preserve"> בזכות נוחות השימוש בה ומרווח הפעולה שקיים בה, בנוסף לה אני משתמש בשפה </w:t>
       </w:r>
       <w:r>
         <w:rPr>
@@ -3812,14 +3574,7 @@
           <w:rFonts w:hint="cs"/>
           <w:rtl/>
         </w:rPr>
-        <w:t xml:space="preserve"> ל</w:t>
-      </w:r>
-      <w:r>
-        <w:rPr>
-          <w:rFonts w:hint="cs"/>
-          <w:rtl/>
-        </w:rPr>
-        <w:t>מען ניהול ותחזוק</w:t>
+        <w:t xml:space="preserve"> למען ניהול ותחזוק</w:t>
       </w:r>
       <w:r>
         <w:rPr>
@@ -3833,14 +3588,7 @@
           <w:rFonts w:hint="cs"/>
           <w:rtl/>
         </w:rPr>
-        <w:t xml:space="preserve"> מסד נתונים</w:t>
-      </w:r>
-      <w:r>
-        <w:rPr>
-          <w:rFonts w:hint="cs"/>
-          <w:rtl/>
-        </w:rPr>
-        <w:t>. בחרתי בפרויקט אינטרנטי בזכות הלימודים בכיתה י"א שבה נחשפנו למערכת הזו ברמה חדשה.</w:t>
+        <w:t xml:space="preserve"> מסד נתונים. בחרתי בפרויקט אינטרנטי בזכות הלימודים בכיתה י"א שבה נחשפנו למערכת הזו ברמה חדשה.</w:t>
       </w:r>
     </w:p>
     <w:p>
@@ -4208,14 +3956,7 @@
           <w:rFonts w:hint="cs"/>
           <w:rtl/>
         </w:rPr>
-        <w:t xml:space="preserve">מחשב שבו מותקנות התוכנות </w:t>
-      </w:r>
-      <w:r>
-        <w:rPr>
-          <w:rFonts w:hint="cs"/>
-          <w:rtl/>
-        </w:rPr>
-        <w:t>הנ"</w:t>
+        <w:t>מחשב שבו מותקנות התוכנות הנ"</w:t>
       </w:r>
       <w:r>
         <w:rPr>
@@ -4229,21 +3970,7 @@
           <w:rFonts w:hint="cs"/>
           <w:rtl/>
         </w:rPr>
-        <w:t xml:space="preserve"> לכתיבת הקוד ואפשרות לבצע בדיקות לקבצים</w:t>
-      </w:r>
-      <w:r>
-        <w:rPr>
-          <w:rFonts w:hint="cs"/>
-          <w:rtl/>
-        </w:rPr>
-        <w:t>, דרושים לפחות שני מחשבים לבדיקות מעמיקות של המערכת כולל בדיקות דילי</w:t>
-      </w:r>
-      <w:r>
-        <w:rPr>
-          <w:rFonts w:hint="cs"/>
-          <w:rtl/>
-        </w:rPr>
-        <w:t xml:space="preserve">. </w:t>
+        <w:t xml:space="preserve"> לכתיבת הקוד ואפשרות לבצע בדיקות לקבצים, דרושים לפחות שני מחשבים לבדיקות מעמיקות של המערכת כולל בדיקות דילי. </w:t>
       </w:r>
     </w:p>
     <w:p>
@@ -4440,8 +4167,6 @@
         <w:pStyle w:val="a9"/>
         <w:ind w:left="1800"/>
       </w:pPr>
-      <w:bookmarkStart w:id="0" w:name="_GoBack"/>
-      <w:bookmarkEnd w:id="0"/>
       <w:r>
         <w:rPr>
           <w:noProof/>
@@ -4463,7 +4188,7 @@
                     <pic:cNvPicPr/>
                   </pic:nvPicPr>
                   <pic:blipFill rotWithShape="1">
-                    <a:blip r:embed="rId9"/>
+                    <a:blip r:embed="rId10"/>
                     <a:srcRect l="12280" t="21575" r="35709" b="6250"/>
                     <a:stretch/>
                   </pic:blipFill>
@@ -4520,7 +4245,14 @@
           <w:rFonts w:hint="cs"/>
           <w:rtl/>
         </w:rPr>
-        <w:t xml:space="preserve"> מטרת המסך היא לאפשר למערכת לזהות את השחקן הנכנס.</w:t>
+        <w:t xml:space="preserve"> מטרת המסך היא לאפשר למערכת לזהות את השחקן הנכנס</w:t>
+      </w:r>
+      <w:r>
+        <w:rPr>
+          <w:rFonts w:hint="cs"/>
+          <w:rtl/>
+        </w:rPr>
+        <w:t xml:space="preserve"> או לחליפין לתת לו להירשם בתור משתמש חדש מאותו עמוד. </w:t>
       </w:r>
     </w:p>
     <w:p>
@@ -4530,13 +4262,28 @@
       </w:pPr>
       <w:r>
         <w:rPr>
+          <w:rFonts w:hint="cs"/>
+          <w:rtl/>
+        </w:rPr>
+        <w:t>הפעולה תיקבע על פי איזה כפתור נלחץ.</w:t>
+      </w:r>
+      <w:bookmarkStart w:id="0" w:name="_GoBack"/>
+      <w:bookmarkEnd w:id="0"/>
+    </w:p>
+    <w:p>
+      <w:pPr>
+        <w:pStyle w:val="a9"/>
+        <w:ind w:left="2160"/>
+      </w:pPr>
+      <w:r>
+        <w:rPr>
           <w:noProof/>
         </w:rPr>
         <w:drawing>
-          <wp:inline distT="0" distB="0" distL="0" distR="0" wp14:anchorId="582DF04E" wp14:editId="09E43897">
-            <wp:extent cx="2188210" cy="1798320"/>
-            <wp:effectExtent l="0" t="0" r="2540" b="0"/>
-            <wp:docPr id="4" name="תמונה 4"/>
+          <wp:inline distT="0" distB="0" distL="0" distR="0" wp14:anchorId="54C91EB5" wp14:editId="6B56853F">
+            <wp:extent cx="3334286" cy="2695575"/>
+            <wp:effectExtent l="0" t="0" r="0" b="0"/>
+            <wp:docPr id="1" name="תמונה 1"/>
             <wp:cNvGraphicFramePr>
               <a:graphicFrameLocks xmlns:a="http://schemas.openxmlformats.org/drawingml/2006/main" noChangeAspect="1"/>
             </wp:cNvGraphicFramePr>
@@ -4548,20 +4295,14 @@
                     <pic:cNvPicPr/>
                   </pic:nvPicPr>
                   <pic:blipFill rotWithShape="1">
-                    <a:blip r:embed="rId10" cstate="print">
-                      <a:extLst>
-                        <a:ext uri="{28A0092B-C50C-407E-A947-70E740481C1C}">
-                          <a14:useLocalDpi xmlns:a14="http://schemas.microsoft.com/office/drawing/2010/main" val="0"/>
-                        </a:ext>
-                      </a:extLst>
-                    </a:blip>
-                    <a:srcRect l="29762" t="8476" r="28750" b="30908"/>
+                    <a:blip r:embed="rId11"/>
+                    <a:srcRect l="53654" t="12200" r="25943" b="29151"/>
                     <a:stretch/>
                   </pic:blipFill>
                   <pic:spPr bwMode="auto">
                     <a:xfrm>
                       <a:off x="0" y="0"/>
-                      <a:ext cx="2188210" cy="1798320"/>
+                      <a:ext cx="3356741" cy="2713728"/>
                     </a:xfrm>
                     <a:prstGeom prst="rect">
                       <a:avLst/>
@@ -4738,7 +4479,7 @@
                     </pic:cNvPicPr>
                   </pic:nvPicPr>
                   <pic:blipFill>
-                    <a:blip r:embed="rId11" cstate="print">
+                    <a:blip r:embed="rId12" cstate="print">
                       <a:extLst>
                         <a:ext uri="{28A0092B-C50C-407E-A947-70E740481C1C}">
                           <a14:useLocalDpi xmlns:a14="http://schemas.microsoft.com/office/drawing/2010/main" val="0"/>
@@ -6372,8 +6113,8 @@
     <w:p/>
     <w:p/>
     <w:sectPr>
-      <w:headerReference w:type="default" r:id="rId12"/>
-      <w:footerReference w:type="default" r:id="rId13"/>
+      <w:headerReference w:type="default" r:id="rId13"/>
+      <w:footerReference w:type="default" r:id="rId14"/>
       <w:pgSz w:w="11906" w:h="16838"/>
       <w:pgMar w:top="1440" w:right="1800" w:bottom="1440" w:left="1800" w:header="708" w:footer="708" w:gutter="0"/>
       <w:cols w:space="708"/>
@@ -6551,6 +6292,81 @@
         <w:noProof/>
       </w:rPr>
       <w:drawing>
+        <wp:anchor distT="0" distB="0" distL="114300" distR="114300" simplePos="0" relativeHeight="251659264" behindDoc="0" locked="0" layoutInCell="1" allowOverlap="1" wp14:anchorId="7668CDE2" wp14:editId="25440D57">
+          <wp:simplePos x="0" y="0"/>
+          <wp:positionH relativeFrom="column">
+            <wp:posOffset>-998220</wp:posOffset>
+          </wp:positionH>
+          <wp:positionV relativeFrom="paragraph">
+            <wp:posOffset>-274320</wp:posOffset>
+          </wp:positionV>
+          <wp:extent cx="594760" cy="525780"/>
+          <wp:effectExtent l="0" t="0" r="0" b="7620"/>
+          <wp:wrapThrough wrapText="bothSides">
+            <wp:wrapPolygon edited="0">
+              <wp:start x="7615" y="0"/>
+              <wp:lineTo x="0" y="6261"/>
+              <wp:lineTo x="0" y="13304"/>
+              <wp:lineTo x="3462" y="21130"/>
+              <wp:lineTo x="4154" y="21130"/>
+              <wp:lineTo x="16615" y="21130"/>
+              <wp:lineTo x="17308" y="21130"/>
+              <wp:lineTo x="20769" y="13304"/>
+              <wp:lineTo x="20769" y="6261"/>
+              <wp:lineTo x="13154" y="0"/>
+              <wp:lineTo x="7615" y="0"/>
+            </wp:wrapPolygon>
+          </wp:wrapThrough>
+          <wp:docPr id="6" name="תמונה 6"/>
+          <wp:cNvGraphicFramePr>
+            <a:graphicFrameLocks xmlns:a="http://schemas.openxmlformats.org/drawingml/2006/main" noChangeAspect="1"/>
+          </wp:cNvGraphicFramePr>
+          <a:graphic xmlns:a="http://schemas.openxmlformats.org/drawingml/2006/main">
+            <a:graphicData uri="http://schemas.openxmlformats.org/drawingml/2006/picture">
+              <pic:pic xmlns:pic="http://schemas.openxmlformats.org/drawingml/2006/picture">
+                <pic:nvPicPr>
+                  <pic:cNvPr id="0" name="Picture 3"/>
+                  <pic:cNvPicPr>
+                    <a:picLocks noChangeAspect="1" noChangeArrowheads="1"/>
+                  </pic:cNvPicPr>
+                </pic:nvPicPr>
+                <pic:blipFill>
+                  <a:blip r:embed="rId1">
+                    <a:extLst>
+                      <a:ext uri="{28A0092B-C50C-407E-A947-70E740481C1C}">
+                        <a14:useLocalDpi xmlns:a14="http://schemas.microsoft.com/office/drawing/2010/main" val="0"/>
+                      </a:ext>
+                    </a:extLst>
+                  </a:blip>
+                  <a:srcRect/>
+                  <a:stretch>
+                    <a:fillRect/>
+                  </a:stretch>
+                </pic:blipFill>
+                <pic:spPr bwMode="auto">
+                  <a:xfrm>
+                    <a:off x="0" y="0"/>
+                    <a:ext cx="594760" cy="525780"/>
+                  </a:xfrm>
+                  <a:prstGeom prst="rect">
+                    <a:avLst/>
+                  </a:prstGeom>
+                  <a:noFill/>
+                  <a:ln>
+                    <a:noFill/>
+                  </a:ln>
+                </pic:spPr>
+              </pic:pic>
+            </a:graphicData>
+          </a:graphic>
+        </wp:anchor>
+      </w:drawing>
+    </w:r>
+    <w:r>
+      <w:rPr>
+        <w:noProof/>
+      </w:rPr>
+      <w:drawing>
         <wp:anchor distT="0" distB="0" distL="114300" distR="114300" simplePos="0" relativeHeight="251658240" behindDoc="0" locked="0" layoutInCell="1" allowOverlap="1" wp14:anchorId="1A0EDCA3" wp14:editId="56731205">
           <wp:simplePos x="0" y="0"/>
           <wp:positionH relativeFrom="page">
@@ -6584,7 +6400,7 @@
                   </pic:cNvPicPr>
                 </pic:nvPicPr>
                 <pic:blipFill>
-                  <a:blip r:embed="rId1">
+                  <a:blip r:embed="rId2">
                     <a:extLst>
                       <a:ext uri="{28A0092B-C50C-407E-A947-70E740481C1C}">
                         <a14:useLocalDpi xmlns:a14="http://schemas.microsoft.com/office/drawing/2010/main" val="0"/>
@@ -8985,7 +8801,7 @@
     <w:lsdException w:name="Table Web 2" w:semiHidden="1" w:unhideWhenUsed="1"/>
     <w:lsdException w:name="Table Web 3" w:semiHidden="1" w:unhideWhenUsed="1"/>
     <w:lsdException w:name="Balloon Text" w:semiHidden="1" w:unhideWhenUsed="1"/>
-    <w:lsdException w:name="Table Grid" w:semiHidden="1" w:uiPriority="59" w:unhideWhenUsed="1"/>
+    <w:lsdException w:name="Table Grid" w:uiPriority="59"/>
     <w:lsdException w:name="Table Theme" w:semiHidden="1" w:unhideWhenUsed="1"/>
     <w:lsdException w:name="Placeholder Text" w:semiHidden="1"/>
     <w:lsdException w:name="No Spacing" w:uiPriority="1" w:qFormat="1"/>

</xml_diff>

<commit_message>
starts to work on the server, finishing touches ot the start user interface, adds all the new pictures and logos.
</commit_message>
<xml_diff>
--- a/תיק פרוייקט - אייל מלמוד - חדש.docx
+++ b/תיק פרוייקט - אייל מלמוד - חדש.docx
@@ -41,10 +41,10 @@
           <w:noProof/>
         </w:rPr>
         <w:drawing>
-          <wp:inline distT="0" distB="0" distL="0" distR="0" wp14:anchorId="6DE1F572" wp14:editId="77BFA7B0">
-            <wp:extent cx="5274310" cy="2648585"/>
+          <wp:inline distT="0" distB="0" distL="0" distR="0" wp14:anchorId="467858DA" wp14:editId="5FA84F9B">
+            <wp:extent cx="5274310" cy="2974340"/>
             <wp:effectExtent l="0" t="0" r="2540" b="0"/>
-            <wp:docPr id="5" name="תמונה 5"/>
+            <wp:docPr id="4" name="תמונה 4"/>
             <wp:cNvGraphicFramePr>
               <a:graphicFrameLocks xmlns:a="http://schemas.openxmlformats.org/drawingml/2006/main" noChangeAspect="1"/>
             </wp:cNvGraphicFramePr>
@@ -73,7 +73,7 @@
                   <pic:spPr bwMode="auto">
                     <a:xfrm>
                       <a:off x="0" y="0"/>
-                      <a:ext cx="5274310" cy="2648585"/>
+                      <a:ext cx="5274310" cy="2974340"/>
                     </a:xfrm>
                     <a:prstGeom prst="rect">
                       <a:avLst/>
@@ -89,6 +89,8 @@
           </wp:inline>
         </w:drawing>
       </w:r>
+      <w:bookmarkStart w:id="0" w:name="_GoBack"/>
+      <w:bookmarkEnd w:id="0"/>
     </w:p>
     <w:p>
       <w:pPr>
@@ -4267,8 +4269,6 @@
         </w:rPr>
         <w:t>הפעולה תיקבע על פי איזה כפתור נלחץ.</w:t>
       </w:r>
-      <w:bookmarkStart w:id="0" w:name="_GoBack"/>
-      <w:bookmarkEnd w:id="0"/>
     </w:p>
     <w:p>
       <w:pPr>

</xml_diff>